<commit_message>
NL instructie is klaar
</commit_message>
<xml_diff>
--- a/Communicatie/Summa Move Instructie NL.docx
+++ b/Communicatie/Summa Move Instructie NL.docx
@@ -344,16 +344,11 @@
       </w:pPr>
       <w:r>
         <w:lastRenderedPageBreak/>
-        <w:t xml:space="preserve">Oefening 1: </w:t>
-      </w:r>
-      <w:proofErr w:type="spellStart"/>
-      <w:r>
-        <w:t>Squa</w:t>
+        <w:t>Oefening 1: Squa</w:t>
       </w:r>
       <w:r>
         <w:t>t</w:t>
       </w:r>
-      <w:proofErr w:type="spellEnd"/>
     </w:p>
     <w:p/>
     <w:p>
@@ -366,15 +361,7 @@
     </w:p>
     <w:p>
       <w:r>
-        <w:t xml:space="preserve">Om te beginnen met </w:t>
-      </w:r>
-      <w:proofErr w:type="spellStart"/>
-      <w:r>
-        <w:t>squatten</w:t>
-      </w:r>
-      <w:proofErr w:type="spellEnd"/>
-      <w:r>
-        <w:t xml:space="preserve"> moet je eerst ruimte maken in je omgeving. Je hebt ongeveer 1,5</w:t>
+        <w:t>Om te beginnen met squatten moet je eerst ruimte maken in je omgeving. Je hebt ongeveer 1,5</w:t>
       </w:r>
       <w:r>
         <w:t>m²</w:t>
@@ -419,15 +406,7 @@
         <w:t xml:space="preserve"> Laat je zakken totdat je knieën in een hoek van 90 graden staan</w:t>
       </w:r>
       <w:r>
-        <w:t xml:space="preserve">. </w:t>
-      </w:r>
-      <w:proofErr w:type="spellStart"/>
-      <w:r>
-        <w:t>Letop</w:t>
-      </w:r>
-      <w:proofErr w:type="spellEnd"/>
-      <w:r>
-        <w:t xml:space="preserve"> je voeten moet op schouderbreedte blijven!</w:t>
+        <w:t>. Letop je voeten moet op schouderbreedte blijven!</w:t>
       </w:r>
     </w:p>
     <w:p/>
@@ -460,23 +439,7 @@
         <w:t>drie</w:t>
       </w:r>
       <w:r>
-        <w:t xml:space="preserve"> simpele stappen een </w:t>
-      </w:r>
-      <w:proofErr w:type="spellStart"/>
-      <w:r>
-        <w:t>squat</w:t>
-      </w:r>
-      <w:proofErr w:type="spellEnd"/>
-      <w:r>
-        <w:t xml:space="preserve"> gedaan. Heel veel succes en veel plezier met jou </w:t>
-      </w:r>
-      <w:proofErr w:type="spellStart"/>
-      <w:r>
-        <w:t>workout</w:t>
-      </w:r>
-      <w:proofErr w:type="spellEnd"/>
-      <w:r>
-        <w:t xml:space="preserve">! </w:t>
+        <w:t xml:space="preserve"> simpele stappen een squat gedaan. Heel veel succes en veel plezier met jou workout! </w:t>
       </w:r>
     </w:p>
     <w:p/>
@@ -504,10 +467,7 @@
         <w:t>2</w:t>
       </w:r>
       <w:r>
-        <w:t xml:space="preserve">: </w:t>
-      </w:r>
-      <w:r>
-        <w:t>Push up</w:t>
+        <w:t>: Push up</w:t>
       </w:r>
     </w:p>
     <w:p/>
@@ -521,22 +481,13 @@
     </w:p>
     <w:p>
       <w:r>
-        <w:t xml:space="preserve">Om te beginnen met </w:t>
-      </w:r>
-      <w:r>
-        <w:t>push ups</w:t>
-      </w:r>
-      <w:r>
-        <w:t xml:space="preserve"> moet je eerst ruimte maken in je omgeving. Je hebt ongeveer 1,5</w:t>
+        <w:t>Om te beginnen met push ups moet je eerst ruimte maken in je omgeving. Je hebt ongeveer 1,5</w:t>
       </w:r>
       <w:r>
         <w:t>m²</w:t>
       </w:r>
       <w:r>
-        <w:t xml:space="preserve"> ruimte nodig voor deze oefening. Zodra je genoeg ruimte hebt vrij gemaakt kunnen we beginnen met de oefening.</w:t>
-      </w:r>
-      <w:r>
-        <w:t xml:space="preserve"> Met deze oefening gaan we het bovenlichaam trainen.</w:t>
+        <w:t xml:space="preserve"> ruimte nodig voor deze oefening. Zodra je genoeg ruimte hebt vrij gemaakt kunnen we beginnen met de oefening. Met deze oefening gaan we het bovenlichaam trainen.</w:t>
       </w:r>
     </w:p>
     <w:p/>
@@ -605,17 +556,231 @@
         <w:t>push up</w:t>
       </w:r>
       <w:r>
-        <w:t xml:space="preserve"> gedaan. Heel veel succes en veel plezier met jou </w:t>
-      </w:r>
-      <w:proofErr w:type="spellStart"/>
-      <w:r>
-        <w:t>workout</w:t>
-      </w:r>
-      <w:proofErr w:type="spellEnd"/>
-      <w:r>
-        <w:t xml:space="preserve">! </w:t>
-      </w:r>
-    </w:p>
+        <w:t xml:space="preserve"> gedaan. Heel veel succes en veel plezier met jou workout! </w:t>
+      </w:r>
+    </w:p>
+    <w:p/>
+    <w:p/>
+    <w:p/>
+    <w:p/>
+    <w:p/>
+    <w:p/>
+    <w:p/>
+    <w:p/>
+    <w:p/>
+    <w:p/>
+    <w:p/>
+    <w:p/>
+    <w:p>
+      <w:pPr>
+        <w:pStyle w:val="Kop1"/>
+      </w:pPr>
+      <w:r>
+        <w:lastRenderedPageBreak/>
+        <w:t xml:space="preserve">Oefening 3: </w:t>
+      </w:r>
+      <w:r>
+        <w:t>Dip</w:t>
+      </w:r>
+    </w:p>
+    <w:p/>
+    <w:p>
+      <w:pPr>
+        <w:pStyle w:val="Kop2"/>
+      </w:pPr>
+      <w:r>
+        <w:t xml:space="preserve">Inleiding : </w:t>
+      </w:r>
+    </w:p>
+    <w:p>
+      <w:r>
+        <w:t>Om te beginnen met</w:t>
+      </w:r>
+      <w:r>
+        <w:t xml:space="preserve"> een dip moet je eerst een geschikt apparaat vinden waarmee je een dip kan doen. Deze is vaak te vinden in een sportschool. Met deze oefening gaan we  triceps, schouders en borst trainen.</w:t>
+      </w:r>
+    </w:p>
+    <w:p/>
+    <w:p>
+      <w:pPr>
+        <w:pStyle w:val="Kop2"/>
+      </w:pPr>
+      <w:r>
+        <w:t>Instructie:</w:t>
+      </w:r>
+    </w:p>
+    <w:p/>
+    <w:p>
+      <w:r>
+        <w:t xml:space="preserve">Stap 1: </w:t>
+      </w:r>
+      <w:r>
+        <w:t xml:space="preserve">Zet je handen op de handgrepen en strek je armen. Je benen kan je recht onder je houden of iets achter je laten zweven. </w:t>
+      </w:r>
+    </w:p>
+    <w:p/>
+    <w:p>
+      <w:r>
+        <w:t xml:space="preserve">Stap 2: </w:t>
+      </w:r>
+      <w:r>
+        <w:t xml:space="preserve">Adem in en buig je armen tot je elle boog in een hoek van 90 graden staat. </w:t>
+      </w:r>
+    </w:p>
+    <w:p/>
+    <w:p>
+      <w:r>
+        <w:t xml:space="preserve">Stap 3: </w:t>
+      </w:r>
+      <w:r>
+        <w:t>Druk je weer terug omhoog en ga weer in start positie staan.</w:t>
+      </w:r>
+    </w:p>
+    <w:p/>
+    <w:p>
+      <w:pPr>
+        <w:pStyle w:val="Kop2"/>
+      </w:pPr>
+      <w:r>
+        <w:t>Slot:</w:t>
+      </w:r>
+    </w:p>
+    <w:p/>
+    <w:p>
+      <w:r>
+        <w:t xml:space="preserve">En zo heb je in </w:t>
+      </w:r>
+      <w:r>
+        <w:t>drie</w:t>
+      </w:r>
+      <w:r>
+        <w:t xml:space="preserve"> simpele stappen een </w:t>
+      </w:r>
+      <w:r>
+        <w:t xml:space="preserve">dip </w:t>
+      </w:r>
+      <w:r>
+        <w:t xml:space="preserve">gedaan. Heel veel succes en veel plezier met jou workout! </w:t>
+      </w:r>
+    </w:p>
+    <w:p/>
+    <w:p/>
+    <w:p/>
+    <w:p/>
+    <w:p/>
+    <w:p/>
+    <w:p/>
+    <w:p/>
+    <w:p/>
+    <w:p/>
+    <w:p/>
+    <w:p/>
+    <w:p/>
+    <w:p>
+      <w:pPr>
+        <w:pStyle w:val="Kop1"/>
+      </w:pPr>
+      <w:r>
+        <w:lastRenderedPageBreak/>
+        <w:t>Oefening 4: Plank</w:t>
+      </w:r>
+    </w:p>
+    <w:p/>
+    <w:p>
+      <w:pPr>
+        <w:pStyle w:val="Kop2"/>
+      </w:pPr>
+      <w:r>
+        <w:t xml:space="preserve">Inleiding : </w:t>
+      </w:r>
+    </w:p>
+    <w:p>
+      <w:r>
+        <w:t>Om te beginnen met push ups moet je eerst ruimte maken in je omgeving. Je hebt ongeveer 1,5</w:t>
+      </w:r>
+      <w:r>
+        <w:t>m²</w:t>
+      </w:r>
+      <w:r>
+        <w:t xml:space="preserve"> ruimte nodig voor deze oefening. </w:t>
+      </w:r>
+      <w:r>
+        <w:t xml:space="preserve">Zorg er ook voor dat deze ruimte een stabiele ondergrond heeft. </w:t>
+      </w:r>
+    </w:p>
+    <w:p>
+      <w:pPr>
+        <w:pStyle w:val="Kop2"/>
+      </w:pPr>
+      <w:r>
+        <w:t>Instructie:</w:t>
+      </w:r>
+    </w:p>
+    <w:p/>
+    <w:p>
+      <w:r>
+        <w:t xml:space="preserve">Stap 1: </w:t>
+      </w:r>
+      <w:r>
+        <w:t>Ga op je knieën zitten en zet je elle bogen op de grond voor je.</w:t>
+      </w:r>
+      <w:r>
+        <w:t xml:space="preserve"> </w:t>
+      </w:r>
+    </w:p>
+    <w:p/>
+    <w:p>
+      <w:r>
+        <w:t xml:space="preserve">Stap 2: </w:t>
+      </w:r>
+      <w:r>
+        <w:t>Strek je benen en ga op de grond liggen.</w:t>
+      </w:r>
+    </w:p>
+    <w:p/>
+    <w:p>
+      <w:r>
+        <w:t xml:space="preserve">Stap 3: </w:t>
+      </w:r>
+      <w:r>
+        <w:t>Druk jezelf nu omhoog tot je alleen nog maar met je elle bogen en voeten op de grond staat.</w:t>
+      </w:r>
+    </w:p>
+    <w:p/>
+    <w:p>
+      <w:r>
+        <w:t xml:space="preserve">Stap 4: Houd dit 60 seconden vast.  </w:t>
+      </w:r>
+    </w:p>
+    <w:p/>
+    <w:p>
+      <w:pPr>
+        <w:pStyle w:val="Kop2"/>
+      </w:pPr>
+      <w:r>
+        <w:t>Slot:</w:t>
+      </w:r>
+    </w:p>
+    <w:p/>
+    <w:p>
+      <w:r>
+        <w:t xml:space="preserve">En zo heb je in </w:t>
+      </w:r>
+      <w:r>
+        <w:t>vier</w:t>
+      </w:r>
+      <w:r>
+        <w:t xml:space="preserve"> simpele stappen </w:t>
+      </w:r>
+      <w:r>
+        <w:t>60 seconden geplankt</w:t>
+      </w:r>
+      <w:r>
+        <w:t xml:space="preserve">. Heel veel succes en veel plezier met jou workout! </w:t>
+      </w:r>
+    </w:p>
+    <w:p/>
+    <w:p/>
     <w:p/>
     <w:p/>
     <w:p/>
@@ -637,13 +802,13 @@
         <w:t xml:space="preserve">Oefening </w:t>
       </w:r>
       <w:r>
-        <w:t>3</w:t>
+        <w:t>5</w:t>
       </w:r>
       <w:r>
         <w:t xml:space="preserve">: </w:t>
       </w:r>
       <w:r>
-        <w:t>Dip</w:t>
+        <w:t>Paardentrap</w:t>
       </w:r>
     </w:p>
     <w:p/>
@@ -657,21 +822,30 @@
     </w:p>
     <w:p>
       <w:r>
-        <w:t>Om te beginnen met</w:t>
-      </w:r>
-      <w:r>
-        <w:t xml:space="preserve"> een dip moet je eerst een geschikt apparaat vinden waarmee je een dip kan doen. Deze is vaak te vinden in een sportschool. Met deze oefening gaan we  </w:t>
-      </w:r>
-      <w:proofErr w:type="spellStart"/>
-      <w:r>
-        <w:t>triceps</w:t>
-      </w:r>
-      <w:proofErr w:type="spellEnd"/>
-      <w:r>
-        <w:t>, schouders en borst trainen.</w:t>
-      </w:r>
-    </w:p>
-    <w:p/>
+        <w:t xml:space="preserve">Om te beginnen </w:t>
+      </w:r>
+      <w:r>
+        <w:t>de</w:t>
+      </w:r>
+      <w:r>
+        <w:t xml:space="preserve"> </w:t>
+      </w:r>
+      <w:r>
+        <w:t>paardentrap</w:t>
+      </w:r>
+      <w:r>
+        <w:t xml:space="preserve"> moet je eerst ruimte maken in je omgeving. Je hebt ongeveer 1,5</w:t>
+      </w:r>
+      <w:r>
+        <w:t>m²</w:t>
+      </w:r>
+      <w:r>
+        <w:t xml:space="preserve"> ruimte nodig voor deze oefening. Zorg er ook voor dat deze ruimte een stabiele ondergrond heeft. </w:t>
+      </w:r>
+      <w:r>
+        <w:t>Met deze oefening train je vooral je billen.</w:t>
+      </w:r>
+    </w:p>
     <w:p>
       <w:pPr>
         <w:pStyle w:val="Kop2"/>
@@ -683,10 +857,10 @@
     <w:p/>
     <w:p>
       <w:r>
-        <w:t xml:space="preserve">Stap 1: </w:t>
-      </w:r>
-      <w:r>
-        <w:t xml:space="preserve">Zet je handen op de handgrepen en strek je armen. Je benen kan je recht onder je houden of iets achter je laten zweven. </w:t>
+        <w:t>Stap 1: Ga op je knieën zitten en zet je elle bogen op de grond voor je</w:t>
+      </w:r>
+      <w:r>
+        <w:t>. Kijk met je gezicht naar de grond.</w:t>
       </w:r>
     </w:p>
     <w:p/>
@@ -695,7 +869,7 @@
         <w:t xml:space="preserve">Stap 2: </w:t>
       </w:r>
       <w:r>
-        <w:t xml:space="preserve">Adem in en buig je armen tot je elle boog in een hoek van 90 graden staat. </w:t>
+        <w:t>Strek je rechter been naar achteren</w:t>
       </w:r>
     </w:p>
     <w:p/>
@@ -704,7 +878,25 @@
         <w:t xml:space="preserve">Stap 3: </w:t>
       </w:r>
       <w:r>
-        <w:t>Druk je weer terug omhoog en ga weer in start positie staan.</w:t>
+        <w:t>Houd je been nu een paar seconden gestrekt</w:t>
+      </w:r>
+      <w:r>
+        <w:t>.</w:t>
+      </w:r>
+    </w:p>
+    <w:p/>
+    <w:p>
+      <w:r>
+        <w:t xml:space="preserve">Stap 4: </w:t>
+      </w:r>
+      <w:r>
+        <w:t xml:space="preserve">Trek je been </w:t>
+      </w:r>
+      <w:r>
+        <w:t xml:space="preserve">nu weer terug naar de originele positie en herhaal de oefening met je andere been. </w:t>
+      </w:r>
+      <w:r>
+        <w:t xml:space="preserve">  </w:t>
       </w:r>
     </w:p>
     <w:p/>
@@ -719,30 +911,15 @@
     <w:p/>
     <w:p>
       <w:r>
-        <w:t xml:space="preserve">En zo heb je in </w:t>
-      </w:r>
-      <w:r>
-        <w:t>drie</w:t>
-      </w:r>
-      <w:r>
-        <w:t xml:space="preserve"> simpele stappen een </w:t>
-      </w:r>
-      <w:r>
-        <w:t xml:space="preserve">dip </w:t>
-      </w:r>
-      <w:r>
-        <w:t xml:space="preserve">gedaan. Heel veel succes en veel plezier met jou </w:t>
-      </w:r>
-      <w:proofErr w:type="spellStart"/>
-      <w:r>
-        <w:t>workout</w:t>
-      </w:r>
-      <w:proofErr w:type="spellEnd"/>
-      <w:r>
-        <w:t xml:space="preserve">! </w:t>
-      </w:r>
-    </w:p>
-    <w:p/>
+        <w:t xml:space="preserve">En zo heb je in vier simpele stappen </w:t>
+      </w:r>
+      <w:r>
+        <w:t>de paardentrap oefening uitgevoerd</w:t>
+      </w:r>
+      <w:r>
+        <w:t xml:space="preserve">. Heel veel succes en veel plezier met jou workout! </w:t>
+      </w:r>
+    </w:p>
     <w:p/>
     <w:p/>
     <w:p/>
@@ -764,13 +941,16 @@
         <w:t xml:space="preserve">Oefening </w:t>
       </w:r>
       <w:r>
-        <w:t>4</w:t>
+        <w:t>6</w:t>
       </w:r>
       <w:r>
         <w:t xml:space="preserve">: </w:t>
       </w:r>
       <w:r>
-        <w:t>Plank</w:t>
+        <w:t>Mountain Climber</w:t>
+      </w:r>
+      <w:r>
+        <w:tab/>
       </w:r>
     </w:p>
     <w:p/>
@@ -784,19 +964,28 @@
     </w:p>
     <w:p>
       <w:r>
-        <w:t>Om te beginnen met push ups moet je eerst ruimte maken in je omgeving. Je hebt ongeveer 1,5</w:t>
+        <w:t xml:space="preserve">Om te beginnen </w:t>
+      </w:r>
+      <w:r>
+        <w:t xml:space="preserve">met mountain climber </w:t>
+      </w:r>
+      <w:r>
+        <w:t xml:space="preserve"> moet je eerst ruimte maken in je omgeving. Je hebt ongeveer 1,5</w:t>
       </w:r>
       <w:r>
         <w:t>m²</w:t>
       </w:r>
       <w:r>
-        <w:t xml:space="preserve"> ruimte nodig voor deze oefenin</w:t>
-      </w:r>
-      <w:r>
-        <w:t xml:space="preserve">g. </w:t>
-      </w:r>
-      <w:r>
-        <w:t xml:space="preserve">Zorg er ook voor dat deze ruimte een stabiele ondergrond heeft. </w:t>
+        <w:t xml:space="preserve"> ruimte nodig voor deze oefening. Zorg er ook voor dat deze ruimte een stabiele ondergrond heeft. Met deze oefening train je </w:t>
+      </w:r>
+      <w:r>
+        <w:t xml:space="preserve">je hele </w:t>
+      </w:r>
+      <w:r>
+        <w:t>lichaam</w:t>
+      </w:r>
+      <w:r>
+        <w:t>.</w:t>
       </w:r>
     </w:p>
     <w:p>
@@ -810,14 +999,438 @@
     <w:p/>
     <w:p>
       <w:r>
+        <w:t xml:space="preserve">Stap 1: Ga op je knieën zitten en zet je </w:t>
+      </w:r>
+      <w:r>
+        <w:t>handen</w:t>
+      </w:r>
+      <w:r>
+        <w:t xml:space="preserve"> op de grond voor je.</w:t>
+      </w:r>
+    </w:p>
+    <w:p/>
+    <w:p>
+      <w:r>
+        <w:t xml:space="preserve">Stap 2: Strek je </w:t>
+      </w:r>
+      <w:r>
+        <w:t>benen naar achter en zorg ervoor dat je alleen nog met je handen en voeten de grond raakt.</w:t>
+      </w:r>
+    </w:p>
+    <w:p/>
+    <w:p>
+      <w:r>
+        <w:t xml:space="preserve">Stap 3: </w:t>
+      </w:r>
+      <w:r>
+        <w:t xml:space="preserve">Til je rechter been op en </w:t>
+      </w:r>
+      <w:r>
+        <w:t>breng je rechterknie zover mogelijk naar schouder hoogte</w:t>
+      </w:r>
+      <w:r>
+        <w:t>.</w:t>
+      </w:r>
+    </w:p>
+    <w:p/>
+    <w:p>
+      <w:r>
+        <w:t xml:space="preserve">Stap 4: </w:t>
+      </w:r>
+      <w:r>
+        <w:t>Trek daarna je been weer terug naar startpositie en herhaal dit met je andere been</w:t>
+      </w:r>
+      <w:r>
+        <w:t xml:space="preserve">   </w:t>
+      </w:r>
+    </w:p>
+    <w:p/>
+    <w:p>
+      <w:pPr>
+        <w:pStyle w:val="Kop2"/>
+      </w:pPr>
+      <w:r>
+        <w:t>Slot:</w:t>
+      </w:r>
+    </w:p>
+    <w:p/>
+    <w:p>
+      <w:r>
+        <w:t xml:space="preserve">En zo heb je in </w:t>
+      </w:r>
+      <w:r>
+        <w:t>vijf</w:t>
+      </w:r>
+      <w:r>
+        <w:t xml:space="preserve"> simpele stappen </w:t>
+      </w:r>
+      <w:r>
+        <w:t>de mountain climbers</w:t>
+      </w:r>
+      <w:r>
+        <w:t xml:space="preserve"> oefening uitgevoerd. Heel veel succes en veel plezier met jou workout! </w:t>
+      </w:r>
+    </w:p>
+    <w:p/>
+    <w:p/>
+    <w:p/>
+    <w:p/>
+    <w:p/>
+    <w:p/>
+    <w:p/>
+    <w:p/>
+    <w:p/>
+    <w:p/>
+    <w:p/>
+    <w:p/>
+    <w:p>
+      <w:pPr>
+        <w:pStyle w:val="Kop1"/>
+      </w:pPr>
+      <w:r>
+        <w:lastRenderedPageBreak/>
+        <w:t xml:space="preserve">Oefening </w:t>
+      </w:r>
+      <w:r>
+        <w:t>7</w:t>
+      </w:r>
+      <w:r>
+        <w:t xml:space="preserve">: </w:t>
+      </w:r>
+      <w:r>
+        <w:t>Burpee</w:t>
+      </w:r>
+    </w:p>
+    <w:p/>
+    <w:p>
+      <w:pPr>
+        <w:pStyle w:val="Kop2"/>
+      </w:pPr>
+      <w:r>
+        <w:t xml:space="preserve">Inleiding : </w:t>
+      </w:r>
+    </w:p>
+    <w:p>
+      <w:r>
+        <w:t xml:space="preserve">Om te beginnen met </w:t>
+      </w:r>
+      <w:r>
+        <w:t xml:space="preserve">burpee </w:t>
+      </w:r>
+      <w:r>
+        <w:t>moet je eerst ruimte maken in je omgeving. Je hebt ongeveer 1,5</w:t>
+      </w:r>
+      <w:r>
+        <w:t>m²</w:t>
+      </w:r>
+      <w:r>
+        <w:t xml:space="preserve"> ruimte nodig voor deze oefening. Zorg er ook voor dat deze ruimte een stabiele ondergrond heeft. Met deze oefening train je </w:t>
+      </w:r>
+      <w:r>
+        <w:t>onder andere je benen, armen, buik, rug en borst</w:t>
+      </w:r>
+      <w:r>
+        <w:t>.</w:t>
+      </w:r>
+    </w:p>
+    <w:p>
+      <w:pPr>
+        <w:pStyle w:val="Kop2"/>
+      </w:pPr>
+      <w:r>
+        <w:t>Instructie:</w:t>
+      </w:r>
+    </w:p>
+    <w:p/>
+    <w:p>
+      <w:r>
         <w:t xml:space="preserve">Stap 1: </w:t>
       </w:r>
       <w:r>
-        <w:t>Ga op je knieën zitten en zet je elle bogen op de grond voor je.</w:t>
+        <w:t>Ga rechtop staan</w:t>
+      </w:r>
+    </w:p>
+    <w:p/>
+    <w:p>
+      <w:r>
+        <w:t xml:space="preserve">Stap 2: </w:t>
+      </w:r>
+      <w:r>
+        <w:t>Zak door je lichaam totdat je knieën in een hoek van 90 graden staan</w:t>
+      </w:r>
+    </w:p>
+    <w:p/>
+    <w:p>
+      <w:r>
+        <w:t xml:space="preserve">Stap 3: </w:t>
+      </w:r>
+      <w:r>
+        <w:t xml:space="preserve">Zodra je </w:t>
+      </w:r>
+      <w:r>
+        <w:t>knieën</w:t>
+      </w:r>
+      <w:r>
+        <w:t xml:space="preserve"> in een hoek van 90 graden staan</w:t>
+      </w:r>
+      <w:r>
+        <w:t xml:space="preserve"> zet je beide handen op de grond en spring je met je voeten in de push-up positie (bekijk de push-up instructie voor meer info)</w:t>
+      </w:r>
+    </w:p>
+    <w:p/>
+    <w:p>
+      <w:r>
+        <w:t xml:space="preserve">Stap 4: </w:t>
+      </w:r>
+      <w:r>
+        <w:t>Voer de pushup oefening uit</w:t>
+      </w:r>
+      <w:r>
+        <w:br/>
+      </w:r>
+    </w:p>
+    <w:p>
+      <w:r>
+        <w:t xml:space="preserve">Stap 5: Ga weer recht staan en spring </w:t>
+      </w:r>
+      <w:r>
+        <w:t xml:space="preserve">in de lucht met je armen recht naar boven. </w:t>
+      </w:r>
+    </w:p>
+    <w:p/>
+    <w:p>
+      <w:r>
+        <w:t>Stap 6:  Ga weer in start positie staan.</w:t>
+      </w:r>
+      <w:r>
+        <w:t xml:space="preserve">   </w:t>
+      </w:r>
+    </w:p>
+    <w:p/>
+    <w:p>
+      <w:pPr>
+        <w:pStyle w:val="Kop2"/>
+      </w:pPr>
+      <w:r>
+        <w:t>Slot:</w:t>
+      </w:r>
+    </w:p>
+    <w:p/>
+    <w:p>
+      <w:r>
+        <w:t xml:space="preserve">En zo heb je in </w:t>
+      </w:r>
+      <w:r>
+        <w:t>zes</w:t>
+      </w:r>
+      <w:r>
+        <w:t xml:space="preserve"> simpele stappen de </w:t>
+      </w:r>
+      <w:r>
+        <w:t>burpee</w:t>
+      </w:r>
+      <w:r>
+        <w:t xml:space="preserve"> oefening uitgevoerd. Heel veel succes en veel plezier met jou workout! </w:t>
+      </w:r>
+    </w:p>
+    <w:p/>
+    <w:p/>
+    <w:p/>
+    <w:p/>
+    <w:p/>
+    <w:p/>
+    <w:p/>
+    <w:p/>
+    <w:p/>
+    <w:p>
+      <w:pPr>
+        <w:pStyle w:val="Kop1"/>
+      </w:pPr>
+      <w:r>
+        <w:lastRenderedPageBreak/>
+        <w:t xml:space="preserve">Oefening 7: </w:t>
+      </w:r>
+      <w:r>
+        <w:t>Lunge</w:t>
+      </w:r>
+    </w:p>
+    <w:p/>
+    <w:p>
+      <w:pPr>
+        <w:pStyle w:val="Kop2"/>
+      </w:pPr>
+      <w:r>
+        <w:t xml:space="preserve">Inleiding : </w:t>
+      </w:r>
+    </w:p>
+    <w:p>
+      <w:r>
+        <w:t xml:space="preserve">Om te beginnen met </w:t>
+      </w:r>
+      <w:r>
+        <w:t>Lunge</w:t>
+      </w:r>
+      <w:r>
+        <w:t xml:space="preserve"> moet je eerst ruimte maken in je omgeving. Je hebt ongeveer 1,5</w:t>
+      </w:r>
+      <w:r>
+        <w:t>m²</w:t>
+      </w:r>
+      <w:r>
+        <w:t xml:space="preserve"> ruimte nodig voor deze oefening. Zorg er ook voor dat deze ruimte een stabiele ondergrond heeft. Met deze oefening train je onder andere </w:t>
+      </w:r>
+      <w:r>
+        <w:t>billen, benen en hamstrings</w:t>
+      </w:r>
+      <w:r>
+        <w:t>.</w:t>
+      </w:r>
+    </w:p>
+    <w:p>
+      <w:pPr>
+        <w:pStyle w:val="Kop2"/>
+      </w:pPr>
+      <w:r>
+        <w:t>Instructie:</w:t>
+      </w:r>
+    </w:p>
+    <w:p/>
+    <w:p>
+      <w:r>
+        <w:t>Stap 1: Ga rechtop staan</w:t>
+      </w:r>
+    </w:p>
+    <w:p/>
+    <w:p>
+      <w:r>
+        <w:t xml:space="preserve">Stap 2: </w:t>
+      </w:r>
+      <w:r>
+        <w:t>Zet 1 voet naar voor en zak met je lichaam naar beneden tot je heupen gelijk staan met je knie.</w:t>
+      </w:r>
+    </w:p>
+    <w:p/>
+    <w:p>
+      <w:r>
+        <w:t xml:space="preserve">Stap 3: </w:t>
+      </w:r>
+      <w:r>
+        <w:t>Ga weer terug naar de start positie en herhaal dit met je andere been</w:t>
+      </w:r>
+    </w:p>
+    <w:p/>
+    <w:p>
+      <w:pPr>
+        <w:pStyle w:val="Kop2"/>
+      </w:pPr>
+      <w:r>
+        <w:t>Slot:</w:t>
+      </w:r>
+    </w:p>
+    <w:p/>
+    <w:p>
+      <w:r>
+        <w:t xml:space="preserve">En zo heb je in </w:t>
+      </w:r>
+      <w:r>
+        <w:t>drie</w:t>
+      </w:r>
+      <w:r>
+        <w:t xml:space="preserve"> simpele stappen </w:t>
+      </w:r>
+      <w:r>
+        <w:t xml:space="preserve">een lunge </w:t>
+      </w:r>
+      <w:r>
+        <w:t xml:space="preserve">oefening uitgevoerd. Heel veel succes en veel plezier met jou workout! </w:t>
+      </w:r>
+    </w:p>
+    <w:p/>
+    <w:p/>
+    <w:p/>
+    <w:p/>
+    <w:p/>
+    <w:p/>
+    <w:p/>
+    <w:p/>
+    <w:p/>
+    <w:p/>
+    <w:p/>
+    <w:p/>
+    <w:p/>
+    <w:p/>
+    <w:p>
+      <w:pPr>
+        <w:pStyle w:val="Kop1"/>
+      </w:pPr>
+      <w:r>
+        <w:lastRenderedPageBreak/>
+        <w:t xml:space="preserve">Oefening </w:t>
+      </w:r>
+      <w:r>
+        <w:t>8</w:t>
+      </w:r>
+      <w:r>
+        <w:t xml:space="preserve">: </w:t>
+      </w:r>
+      <w:r>
+        <w:t>Wall sit</w:t>
+      </w:r>
+    </w:p>
+    <w:p/>
+    <w:p>
+      <w:pPr>
+        <w:pStyle w:val="Kop2"/>
+      </w:pPr>
+      <w:r>
+        <w:t xml:space="preserve">Inleiding : </w:t>
+      </w:r>
+    </w:p>
+    <w:p>
+      <w:r>
+        <w:t xml:space="preserve">Om te beginnen met </w:t>
+      </w:r>
+      <w:r>
+        <w:t>wall sit</w:t>
       </w:r>
       <w:r>
         <w:t xml:space="preserve"> </w:t>
       </w:r>
+      <w:r>
+        <w:t xml:space="preserve">heb je eerst een vlakke muur nodig. </w:t>
+      </w:r>
+      <w:r>
+        <w:t>Met deze oefening train je onder andere billen</w:t>
+      </w:r>
+      <w:r>
+        <w:t xml:space="preserve"> en</w:t>
+      </w:r>
+      <w:r>
+        <w:t xml:space="preserve"> bene</w:t>
+      </w:r>
+      <w:r>
+        <w:t>n</w:t>
+      </w:r>
+      <w:r>
+        <w:t>.</w:t>
+      </w:r>
+    </w:p>
+    <w:p>
+      <w:pPr>
+        <w:pStyle w:val="Kop2"/>
+      </w:pPr>
+      <w:r>
+        <w:t>Instructie:</w:t>
+      </w:r>
+    </w:p>
+    <w:p/>
+    <w:p>
+      <w:r>
+        <w:t xml:space="preserve">Stap 1: </w:t>
+      </w:r>
+      <w:r>
+        <w:t>Ga met je rug tegen de muur staan</w:t>
+      </w:r>
     </w:p>
     <w:p/>
     <w:p>
@@ -825,7 +1438,7 @@
         <w:t xml:space="preserve">Stap 2: </w:t>
       </w:r>
       <w:r>
-        <w:t>Strek je benen en ga op de grond liggen.</w:t>
+        <w:t>zet je voeten een halve meter naar voor en zak door je knieën totdat deze een hoek van 90 graden hebben.</w:t>
       </w:r>
     </w:p>
     <w:p/>
@@ -834,13 +1447,7 @@
         <w:t xml:space="preserve">Stap 3: </w:t>
       </w:r>
       <w:r>
-        <w:t>Druk jezelf nu omhoog tot je alleen nog maar met je elle bogen en voeten op de grond staat.</w:t>
-      </w:r>
-    </w:p>
-    <w:p/>
-    <w:p>
-      <w:r>
-        <w:t xml:space="preserve">Stap 4: Houd dit 60 seconden vast.  </w:t>
+        <w:t>Hou dit zolang mogelijk vast. Zodra je het niet meer volhoud ga dan terug naar de start positie</w:t>
       </w:r>
     </w:p>
     <w:p/>
@@ -855,32 +1462,160 @@
     <w:p/>
     <w:p>
       <w:r>
+        <w:t xml:space="preserve">En zo heb je in drie simpele stappen een </w:t>
+      </w:r>
+      <w:r>
+        <w:t>wall sit</w:t>
+      </w:r>
+      <w:r>
+        <w:t xml:space="preserve"> oefening uitgevoerd. Heel veel succes en veel plezier met jou workout! </w:t>
+      </w:r>
+    </w:p>
+    <w:p/>
+    <w:p/>
+    <w:p/>
+    <w:p/>
+    <w:p/>
+    <w:p/>
+    <w:p/>
+    <w:p/>
+    <w:p/>
+    <w:p/>
+    <w:p/>
+    <w:p/>
+    <w:p/>
+    <w:p/>
+    <w:p>
+      <w:pPr>
+        <w:pStyle w:val="Kop1"/>
+      </w:pPr>
+      <w:r>
+        <w:lastRenderedPageBreak/>
+        <w:t xml:space="preserve">Oefening </w:t>
+      </w:r>
+      <w:r>
+        <w:t>9</w:t>
+      </w:r>
+      <w:r>
+        <w:t xml:space="preserve">: </w:t>
+      </w:r>
+      <w:r>
+        <w:t>Crunch</w:t>
+      </w:r>
+    </w:p>
+    <w:p/>
+    <w:p>
+      <w:pPr>
+        <w:pStyle w:val="Kop2"/>
+      </w:pPr>
+      <w:r>
+        <w:t xml:space="preserve">Inleiding : </w:t>
+      </w:r>
+    </w:p>
+    <w:p>
+      <w:r>
+        <w:t xml:space="preserve">Om te beginnen met </w:t>
+      </w:r>
+      <w:r>
+        <w:t xml:space="preserve">crunch </w:t>
+      </w:r>
+      <w:r>
+        <w:t xml:space="preserve"> heb je eerst </w:t>
+      </w:r>
+      <w:r>
+        <w:t xml:space="preserve">wat ruimte nodig. Zorg ervoor dat je </w:t>
+      </w:r>
+      <w:r>
+        <w:t>1,5</w:t>
+      </w:r>
+      <w:r>
+        <w:t>m²</w:t>
+      </w:r>
+      <w:r>
+        <w:t xml:space="preserve"> ruimte om je heen vrij hebt</w:t>
+      </w:r>
+      <w:r>
+        <w:t xml:space="preserve">. Met deze oefening train </w:t>
+      </w:r>
+      <w:r>
+        <w:t>je je buispieren</w:t>
+      </w:r>
+      <w:r>
+        <w:t>.</w:t>
+      </w:r>
+    </w:p>
+    <w:p>
+      <w:pPr>
+        <w:pStyle w:val="Kop2"/>
+      </w:pPr>
+      <w:r>
+        <w:t>Instructie:</w:t>
+      </w:r>
+    </w:p>
+    <w:p/>
+    <w:p>
+      <w:r>
+        <w:t xml:space="preserve">Stap 1: </w:t>
+      </w:r>
+      <w:r>
+        <w:t xml:space="preserve">Ga op je rug liggen </w:t>
+      </w:r>
+    </w:p>
+    <w:p/>
+    <w:p>
+      <w:r>
+        <w:t xml:space="preserve">Stap 2: </w:t>
+      </w:r>
+      <w:r>
+        <w:t>Leg je armen gekruist op je borst neer</w:t>
+      </w:r>
+    </w:p>
+    <w:p/>
+    <w:p>
+      <w:r>
+        <w:t xml:space="preserve">Stap 3: </w:t>
+      </w:r>
+      <w:r>
+        <w:t>zet je voeten op de grond en zorg dat je knieën een hoek van negentig graden maken.</w:t>
+      </w:r>
+    </w:p>
+    <w:p/>
+    <w:p>
+      <w:r>
+        <w:t>Stap 4: Til je schouders rustig op en zorg ervoor dat je onderrug op de grond blijft</w:t>
+      </w:r>
+    </w:p>
+    <w:p/>
+    <w:p>
+      <w:r>
+        <w:t>Stap 5: Breng je schouders weer rustig omlaag en ga terug naar start positie</w:t>
+      </w:r>
+    </w:p>
+    <w:p/>
+    <w:p>
+      <w:pPr>
+        <w:pStyle w:val="Kop2"/>
+      </w:pPr>
+      <w:r>
+        <w:t>Slot:</w:t>
+      </w:r>
+    </w:p>
+    <w:p/>
+    <w:p>
+      <w:r>
         <w:t xml:space="preserve">En zo heb je in </w:t>
       </w:r>
       <w:r>
-        <w:t>vier</w:t>
-      </w:r>
-      <w:r>
-        <w:t xml:space="preserve"> simpele stappen </w:t>
-      </w:r>
-      <w:r>
-        <w:t xml:space="preserve">60 seconden </w:t>
-      </w:r>
-      <w:proofErr w:type="spellStart"/>
-      <w:r>
-        <w:t>geplankt</w:t>
-      </w:r>
-      <w:proofErr w:type="spellEnd"/>
-      <w:r>
-        <w:t xml:space="preserve">. Heel veel succes en veel plezier met jou </w:t>
-      </w:r>
-      <w:proofErr w:type="spellStart"/>
-      <w:r>
-        <w:t>workout</w:t>
-      </w:r>
-      <w:proofErr w:type="spellEnd"/>
-      <w:r>
-        <w:t xml:space="preserve">! </w:t>
+        <w:t>vijf</w:t>
+      </w:r>
+      <w:r>
+        <w:t xml:space="preserve"> simpele stappen een </w:t>
+      </w:r>
+      <w:r>
+        <w:t>crunch</w:t>
+      </w:r>
+      <w:r>
+        <w:t xml:space="preserve"> oefening uitgevoerd. Heel veel succes en veel plezier met jou workout! </w:t>
       </w:r>
     </w:p>
     <w:p/>
@@ -1292,7 +2027,7 @@
   <w:style w:type="paragraph" w:default="1" w:styleId="Standaard">
     <w:name w:val="Normal"/>
     <w:qFormat/>
-    <w:rsid w:val="00647D99"/>
+    <w:rsid w:val="004F1210"/>
   </w:style>
   <w:style w:type="paragraph" w:styleId="Kop1">
     <w:name w:val="heading 1"/>
@@ -1340,6 +2075,7 @@
   <w:style w:type="character" w:default="1" w:styleId="Standaardalinea-lettertype">
     <w:name w:val="Default Paragraph Font"/>
     <w:uiPriority w:val="1"/>
+    <w:semiHidden/>
     <w:unhideWhenUsed/>
   </w:style>
   <w:style w:type="table" w:default="1" w:styleId="Standaardtabel">

</xml_diff>